<commit_message>
adjusted automation script and format
</commit_message>
<xml_diff>
--- a/GeneratedLessonPlans/classify polygons according to the number of sides whether they are regular or irregular and whether they are convex or nonconvex.docx
+++ b/GeneratedLessonPlans/classify polygons according to the number of sides whether they are regular or irregular and whether they are convex or nonconvex.docx
@@ -10,14 +10,14 @@
           <w:numId w:val="1"/>
         </w:numPr>
         <w:rPr>
-          <w:rFonts w:asciiTheme="majorHAnsi" w:hAnsiTheme="majorHAnsi" w:cstheme="majorHAnsi"/>
-          <w:b/>
-          <w:bCs/>
-        </w:rPr>
-      </w:pPr>
-      <w:r>
-        <w:rPr>
-          <w:rFonts w:asciiTheme="majorHAnsi" w:hAnsiTheme="majorHAnsi" w:cstheme="majorHAnsi"/>
+          <w:rFonts w:hint="default" w:ascii="Arial" w:hAnsi="Arial" w:cs="Arial"/>
+          <w:b/>
+          <w:bCs/>
+        </w:rPr>
+      </w:pPr>
+      <w:r>
+        <w:rPr>
+          <w:rFonts w:hint="default" w:ascii="Arial" w:hAnsi="Arial" w:cs="Arial"/>
           <w:b/>
           <w:bCs/>
         </w:rPr>
@@ -28,12 +28,12 @@
       <w:pPr>
         <w:ind w:left="360"/>
         <w:rPr>
-          <w:rFonts w:asciiTheme="majorHAnsi" w:hAnsiTheme="majorHAnsi" w:cstheme="majorHAnsi"/>
-        </w:rPr>
-      </w:pPr>
-      <w:r>
-        <w:rPr>
-          <w:rFonts w:asciiTheme="majorHAnsi" w:hAnsiTheme="majorHAnsi" w:cstheme="majorHAnsi"/>
+          <w:rFonts w:hint="default" w:ascii="Arial" w:hAnsi="Arial" w:cs="Arial"/>
+        </w:rPr>
+      </w:pPr>
+      <w:r>
+        <w:rPr>
+          <w:rFonts w:hint="default" w:ascii="Arial" w:hAnsi="Arial" w:cs="Arial"/>
         </w:rPr>
         <w:t>Subject Area: Mathematics</w:t>
       </w:r>
@@ -42,24 +42,24 @@
       <w:pPr>
         <w:ind w:left="360"/>
         <w:rPr>
-          <w:rFonts w:asciiTheme="majorHAnsi" w:hAnsiTheme="majorHAnsi" w:cstheme="majorHAnsi"/>
-        </w:rPr>
-      </w:pPr>
-      <w:r>
-        <w:rPr>
-          <w:rFonts w:asciiTheme="majorHAnsi" w:hAnsiTheme="majorHAnsi" w:cstheme="majorHAnsi"/>
+          <w:rFonts w:hint="default" w:ascii="Arial" w:hAnsi="Arial" w:cs="Arial"/>
+        </w:rPr>
+      </w:pPr>
+      <w:r>
+        <w:rPr>
+          <w:rFonts w:hint="default" w:ascii="Arial" w:hAnsi="Arial" w:cs="Arial"/>
         </w:rPr>
         <w:t xml:space="preserve">Quarter 1 – Week </w:t>
       </w:r>
       <w:r>
         <w:rPr>
-          <w:rFonts w:asciiTheme="majorHAnsi" w:hAnsiTheme="majorHAnsi" w:cstheme="majorHAnsi"/>
+          <w:rFonts w:hint="default" w:ascii="Arial" w:hAnsi="Arial" w:cs="Arial"/>
         </w:rPr>
         <w:br w:type="textWrapping"/>
       </w:r>
       <w:r>
         <w:rPr>
-          <w:rFonts w:asciiTheme="majorHAnsi" w:hAnsiTheme="majorHAnsi" w:cstheme="majorHAnsi"/>
+          <w:rFonts w:hint="default" w:ascii="Arial" w:hAnsi="Arial" w:cs="Arial"/>
         </w:rPr>
         <w:t>Duration: 45 minutes</w:t>
       </w:r>
@@ -69,7 +69,7 @@
         <w:pStyle w:val="28"/>
         <w:ind w:left="1080"/>
         <w:rPr>
-          <w:rFonts w:asciiTheme="majorHAnsi" w:hAnsiTheme="majorHAnsi" w:cstheme="majorHAnsi"/>
+          <w:rFonts w:hint="default" w:ascii="Arial" w:hAnsi="Arial" w:cs="Arial"/>
         </w:rPr>
       </w:pPr>
     </w:p>
@@ -81,14 +81,14 @@
           <w:numId w:val="1"/>
         </w:numPr>
         <w:rPr>
-          <w:rFonts w:asciiTheme="majorHAnsi" w:hAnsiTheme="majorHAnsi" w:cstheme="majorHAnsi"/>
-          <w:b/>
-          <w:bCs/>
-        </w:rPr>
-      </w:pPr>
-      <w:r>
-        <w:rPr>
-          <w:rFonts w:asciiTheme="majorHAnsi" w:hAnsiTheme="majorHAnsi" w:cstheme="majorHAnsi"/>
+          <w:rFonts w:hint="default" w:ascii="Arial" w:hAnsi="Arial" w:cs="Arial"/>
+          <w:b/>
+          <w:bCs/>
+        </w:rPr>
+      </w:pPr>
+      <w:r>
+        <w:rPr>
+          <w:rFonts w:hint="default" w:ascii="Arial" w:hAnsi="Arial" w:cs="Arial"/>
           <w:b/>
           <w:bCs/>
         </w:rPr>
@@ -99,12 +99,12 @@
       <w:pPr>
         <w:ind w:firstLine="360"/>
         <w:rPr>
-          <w:rFonts w:asciiTheme="majorHAnsi" w:hAnsiTheme="majorHAnsi" w:cstheme="majorHAnsi"/>
-        </w:rPr>
-      </w:pPr>
-      <w:r>
-        <w:rPr>
-          <w:rFonts w:asciiTheme="majorHAnsi" w:hAnsiTheme="majorHAnsi" w:cstheme="majorHAnsi"/>
+          <w:rFonts w:hint="default" w:ascii="Arial" w:hAnsi="Arial" w:cs="Arial"/>
+        </w:rPr>
+      </w:pPr>
+      <w:r>
+        <w:rPr>
+          <w:rFonts w:hint="default" w:ascii="Arial" w:hAnsi="Arial" w:cs="Arial"/>
         </w:rPr>
         <w:t>Learners are expected to:</w:t>
       </w:r>
@@ -112,14 +112,99 @@
     <w:p>
       <w:pPr>
         <w:ind w:left="360"/>
-      </w:pPr>
-      <w:r>
-        <w:t xml:space="preserve"> - Students will be able to name polygons with 3 to 12 sides  -  Students will be able to differentiate between regular and irregular polygons based on side and angle equality  -  Students will be able to distinguish between convex and non-convex (concave) polygons. </w:t>
+        <w:rPr>
+          <w:rFonts w:hint="default" w:ascii="Arial" w:hAnsi="Arial" w:cs="Arial"/>
+          <w:lang w:val="en-US"/>
+        </w:rPr>
+      </w:pPr>
+      <w:r>
+        <w:rPr>
+          <w:rFonts w:hint="default" w:ascii="Arial" w:hAnsi="Arial" w:cs="Arial"/>
+        </w:rPr>
+        <w:t xml:space="preserve"/>
+      </w:r>
+      <w:r>
+        <w:rPr>
+          <w:rFonts w:hint="default" w:ascii="Arial" w:hAnsi="Arial" w:cs="Arial"/>
+          <w:lang w:val="en-US"/>
+        </w:rPr>
+        <w:t xml:space="preserve"> </w:t>
+      </w:r>
+    </w:p>
+    <w:p>
+      <w:pPr>
+        <w:numPr>
+          <w:ilvl w:val="0"/>
+          <w:numId w:val="2"/>
+        </w:numPr>
+        <w:ind w:left="425" w:leftChars="0" w:hanging="425" w:firstLineChars="0"/>
+        <w:rPr>
+          <w:rFonts w:hint="default" w:ascii="Arial" w:hAnsi="Arial" w:cs="Arial"/>
+        </w:rPr>
+      </w:pPr>
+      <w:r>
+        <w:rPr>
+          <w:rFonts w:hint="default" w:ascii="Arial" w:hAnsi="Arial" w:cs="Arial"/>
+        </w:rPr>
+        <w:t xml:space="preserve">Students will be able to name polygons with 3 to 12 sides </w:t>
+      </w:r>
+      <w:r>
+        <w:rPr>
+          <w:rFonts w:hint="default" w:ascii="Arial" w:hAnsi="Arial" w:cs="Arial"/>
+          <w:lang w:val="en-US"/>
+        </w:rPr>
+        <w:t xml:space="preserve"> </w:t>
+      </w:r>
+    </w:p>
+    <w:p>
+      <w:pPr>
+        <w:numPr>
+          <w:ilvl w:val="0"/>
+          <w:numId w:val="2"/>
+        </w:numPr>
+        <w:ind w:left="425" w:leftChars="0" w:hanging="425" w:firstLineChars="0"/>
+        <w:rPr>
+          <w:rFonts w:hint="default" w:ascii="Arial" w:hAnsi="Arial" w:cs="Arial"/>
+        </w:rPr>
+      </w:pPr>
+      <w:r>
+        <w:rPr>
+          <w:rFonts w:hint="default" w:ascii="Arial" w:hAnsi="Arial" w:cs="Arial"/>
+        </w:rPr>
+        <w:t xml:space="preserve"> Students will be able to differentiate between regular and irregular polygons based on side and angle equality </w:t>
+      </w:r>
+      <w:r>
+        <w:rPr>
+          <w:rFonts w:hint="default" w:ascii="Arial" w:hAnsi="Arial" w:cs="Arial"/>
+          <w:lang w:val="en-US"/>
+        </w:rPr>
+        <w:t xml:space="preserve"> </w:t>
+      </w:r>
+    </w:p>
+    <w:p>
+      <w:pPr>
+        <w:numPr>
+          <w:ilvl w:val="0"/>
+          <w:numId w:val="2"/>
+        </w:numPr>
+        <w:ind w:left="425" w:leftChars="0" w:hanging="425" w:firstLineChars="0"/>
+        <w:rPr>
+          <w:rFonts w:hint="default" w:ascii="Arial" w:hAnsi="Arial" w:cs="Arial"/>
+        </w:rPr>
+      </w:pPr>
+      <w:r>
+        <w:rPr>
+          <w:rFonts w:hint="default" w:ascii="Arial" w:hAnsi="Arial" w:cs="Arial"/>
+        </w:rPr>
+        <w:t xml:space="preserve"> Students will be able to distinguish between convex and non-convex (concave) polygons. </w:t>
       </w:r>
     </w:p>
     <w:p>
       <w:pPr>
         <w:ind w:left="360"/>
+        <w:rPr>
+          <w:rFonts w:hint="default" w:ascii="Arial" w:hAnsi="Arial" w:cs="Arial"/>
+        </w:rPr>
       </w:pPr>
     </w:p>
     <w:p>
@@ -130,14 +215,14 @@
           <w:numId w:val="1"/>
         </w:numPr>
         <w:rPr>
-          <w:rFonts w:asciiTheme="majorHAnsi" w:hAnsiTheme="majorHAnsi" w:cstheme="majorHAnsi"/>
-          <w:b/>
-          <w:bCs/>
-        </w:rPr>
-      </w:pPr>
-      <w:r>
-        <w:rPr>
-          <w:rFonts w:asciiTheme="majorHAnsi" w:hAnsiTheme="majorHAnsi" w:cstheme="majorHAnsi"/>
+          <w:rFonts w:hint="default" w:ascii="Arial" w:hAnsi="Arial" w:cs="Arial"/>
+          <w:b/>
+          <w:bCs/>
+        </w:rPr>
+      </w:pPr>
+      <w:r>
+        <w:rPr>
+          <w:rFonts w:hint="default" w:ascii="Arial" w:hAnsi="Arial" w:cs="Arial"/>
           <w:b/>
           <w:bCs/>
         </w:rPr>
@@ -147,8 +232,14 @@
     <w:p>
       <w:pPr>
         <w:ind w:left="360"/>
-      </w:pPr>
-      <w:r>
+        <w:rPr>
+          <w:rFonts w:hint="default" w:ascii="Arial" w:hAnsi="Arial" w:cs="Arial"/>
+        </w:rPr>
+      </w:pPr>
+      <w:r>
+        <w:rPr>
+          <w:rFonts w:hint="default" w:ascii="Arial" w:hAnsi="Arial" w:cs="Arial"/>
+        </w:rPr>
         <w:t xml:space="preserve"> </w:t>
       </w:r>
     </w:p>
@@ -157,10 +248,16 @@
         <w:pStyle w:val="28"/>
         <w:numPr>
           <w:ilvl w:val="0"/>
-          <w:numId w:val="2"/>
+          <w:numId w:val="3"/>
         </w:numPr>
-      </w:pPr>
-      <w:r>
+        <w:rPr>
+          <w:rFonts w:hint="default" w:ascii="Arial" w:hAnsi="Arial" w:cs="Arial"/>
+        </w:rPr>
+      </w:pPr>
+      <w:r>
+        <w:rPr>
+          <w:rFonts w:hint="default" w:ascii="Arial" w:hAnsi="Arial" w:cs="Arial"/>
+        </w:rPr>
         <w:t xml:space="preserve">Title: The Polygon Sorting Challenge  </w:t>
       </w:r>
     </w:p>
@@ -169,10 +266,16 @@
         <w:pStyle w:val="28"/>
         <w:numPr>
           <w:ilvl w:val="0"/>
-          <w:numId w:val="2"/>
+          <w:numId w:val="3"/>
         </w:numPr>
-      </w:pPr>
-      <w:r>
+        <w:rPr>
+          <w:rFonts w:hint="default" w:ascii="Arial" w:hAnsi="Arial" w:cs="Arial"/>
+        </w:rPr>
+      </w:pPr>
+      <w:r>
+        <w:rPr>
+          <w:rFonts w:hint="default" w:ascii="Arial" w:hAnsi="Arial" w:cs="Arial"/>
+        </w:rPr>
         <w:t xml:space="preserve"> Learning Competency: classify polygons according to the number of sides, whether they are regular or irregular, and whether they are convex or non-convex.  </w:t>
       </w:r>
     </w:p>
@@ -181,10 +284,16 @@
         <w:pStyle w:val="28"/>
         <w:numPr>
           <w:ilvl w:val="0"/>
-          <w:numId w:val="2"/>
+          <w:numId w:val="3"/>
         </w:numPr>
-      </w:pPr>
-      <w:r>
+        <w:rPr>
+          <w:rFonts w:hint="default" w:ascii="Arial" w:hAnsi="Arial" w:cs="Arial"/>
+        </w:rPr>
+      </w:pPr>
+      <w:r>
+        <w:rPr>
+          <w:rFonts w:hint="default" w:ascii="Arial" w:hAnsi="Arial" w:cs="Arial"/>
+        </w:rPr>
         <w:t xml:space="preserve"> Particular Focus: Developing a systematic way to classify polygons using three key attributes: number of sides, regularity, and convexity. </w:t>
       </w:r>
     </w:p>
@@ -192,6 +301,7 @@
       <w:pPr>
         <w:ind w:left="360"/>
         <w:rPr>
+          <w:rFonts w:hint="default" w:ascii="Arial" w:hAnsi="Arial" w:cs="Arial"/>
           <w:b/>
           <w:bCs/>
         </w:rPr>
@@ -205,12 +315,14 @@
           <w:numId w:val="1"/>
         </w:numPr>
         <w:rPr>
-          <w:b/>
-          <w:bCs/>
-        </w:rPr>
-      </w:pPr>
-      <w:r>
-        <w:rPr>
+          <w:rFonts w:hint="default" w:ascii="Arial" w:hAnsi="Arial" w:cs="Arial"/>
+          <w:b/>
+          <w:bCs/>
+        </w:rPr>
+      </w:pPr>
+      <w:r>
+        <w:rPr>
+          <w:rFonts w:hint="default" w:ascii="Arial" w:hAnsi="Arial" w:cs="Arial"/>
           <w:b/>
           <w:bCs/>
         </w:rPr>
@@ -220,8 +332,14 @@
     <w:p>
       <w:pPr>
         <w:ind w:left="360"/>
-      </w:pPr>
-      <w:r>
+        <w:rPr>
+          <w:rFonts w:hint="default" w:ascii="Arial" w:hAnsi="Arial" w:cs="Arial"/>
+        </w:rPr>
+      </w:pPr>
+      <w:r>
+        <w:rPr>
+          <w:rFonts w:hint="default" w:ascii="Arial" w:hAnsi="Arial" w:cs="Arial"/>
+        </w:rPr>
         <w:t xml:space="preserve">  </w:t>
       </w:r>
     </w:p>
@@ -230,10 +348,17 @@
         <w:pStyle w:val="28"/>
         <w:numPr>
           <w:ilvl w:val="0"/>
-          <w:numId w:val="2"/>
+          <w:numId w:val="4"/>
         </w:numPr>
-      </w:pPr>
-      <w:r>
+        <w:ind w:left="425" w:leftChars="0" w:hanging="425" w:firstLineChars="0"/>
+        <w:rPr>
+          <w:rFonts w:hint="default" w:ascii="Arial" w:hAnsi="Arial" w:cs="Arial"/>
+        </w:rPr>
+      </w:pPr>
+      <w:r>
+        <w:rPr>
+          <w:rFonts w:hint="default" w:ascii="Arial" w:hAnsi="Arial" w:cs="Arial"/>
+        </w:rPr>
         <w:t xml:space="preserve">Teacher's Guide   </w:t>
       </w:r>
     </w:p>
@@ -242,10 +367,17 @@
         <w:pStyle w:val="28"/>
         <w:numPr>
           <w:ilvl w:val="0"/>
-          <w:numId w:val="2"/>
+          <w:numId w:val="4"/>
         </w:numPr>
-      </w:pPr>
-      <w:r>
+        <w:ind w:left="425" w:leftChars="0" w:hanging="425" w:firstLineChars="0"/>
+        <w:rPr>
+          <w:rFonts w:hint="default" w:ascii="Arial" w:hAnsi="Arial" w:cs="Arial"/>
+        </w:rPr>
+      </w:pPr>
+      <w:r>
+        <w:rPr>
+          <w:rFonts w:hint="default" w:ascii="Arial" w:hAnsi="Arial" w:cs="Arial"/>
+        </w:rPr>
         <w:t xml:space="preserve"> Chart of polygon names (triangle, quadrilateral, pentagon, etc.)   </w:t>
       </w:r>
     </w:p>
@@ -254,10 +386,17 @@
         <w:pStyle w:val="28"/>
         <w:numPr>
           <w:ilvl w:val="0"/>
-          <w:numId w:val="2"/>
+          <w:numId w:val="4"/>
         </w:numPr>
-      </w:pPr>
-      <w:r>
+        <w:ind w:left="425" w:leftChars="0" w:hanging="425" w:firstLineChars="0"/>
+        <w:rPr>
+          <w:rFonts w:hint="default" w:ascii="Arial" w:hAnsi="Arial" w:cs="Arial"/>
+        </w:rPr>
+      </w:pPr>
+      <w:r>
+        <w:rPr>
+          <w:rFonts w:hint="default" w:ascii="Arial" w:hAnsi="Arial" w:cs="Arial"/>
+        </w:rPr>
         <w:t xml:space="preserve"> A set of plastic or paper polygon shapes (various types)   </w:t>
       </w:r>
     </w:p>
@@ -266,10 +405,17 @@
         <w:pStyle w:val="28"/>
         <w:numPr>
           <w:ilvl w:val="0"/>
-          <w:numId w:val="2"/>
+          <w:numId w:val="4"/>
         </w:numPr>
-      </w:pPr>
-      <w:r>
+        <w:ind w:left="425" w:leftChars="0" w:hanging="425" w:firstLineChars="0"/>
+        <w:rPr>
+          <w:rFonts w:hint="default" w:ascii="Arial" w:hAnsi="Arial" w:cs="Arial"/>
+        </w:rPr>
+      </w:pPr>
+      <w:r>
+        <w:rPr>
+          <w:rFonts w:hint="default" w:ascii="Arial" w:hAnsi="Arial" w:cs="Arial"/>
+        </w:rPr>
         <w:t xml:space="preserve"> Interactive whiteboard or projector   </w:t>
       </w:r>
     </w:p>
@@ -278,10 +424,17 @@
         <w:pStyle w:val="28"/>
         <w:numPr>
           <w:ilvl w:val="0"/>
-          <w:numId w:val="2"/>
+          <w:numId w:val="4"/>
         </w:numPr>
-      </w:pPr>
-      <w:r>
+        <w:ind w:left="425" w:leftChars="0" w:hanging="425" w:firstLineChars="0"/>
+        <w:rPr>
+          <w:rFonts w:hint="default" w:ascii="Arial" w:hAnsi="Arial" w:cs="Arial"/>
+        </w:rPr>
+      </w:pPr>
+      <w:r>
+        <w:rPr>
+          <w:rFonts w:hint="default" w:ascii="Arial" w:hAnsi="Arial" w:cs="Arial"/>
+        </w:rPr>
         <w:t xml:space="preserve"> PPT: 'Classifying Polygons' </w:t>
       </w:r>
     </w:p>
@@ -289,6 +442,9 @@
       <w:pPr>
         <w:pStyle w:val="28"/>
         <w:ind w:left="1080"/>
+        <w:rPr>
+          <w:rFonts w:hint="default" w:ascii="Arial" w:hAnsi="Arial" w:cs="Arial"/>
+        </w:rPr>
       </w:pPr>
     </w:p>
     <w:p>
@@ -298,8 +454,18 @@
           <w:ilvl w:val="0"/>
           <w:numId w:val="1"/>
         </w:numPr>
-      </w:pPr>
-      <w:r>
+        <w:rPr>
+          <w:rFonts w:hint="default" w:ascii="Arial" w:hAnsi="Arial" w:cs="Arial"/>
+          <w:b/>
+          <w:bCs/>
+        </w:rPr>
+      </w:pPr>
+      <w:r>
+        <w:rPr>
+          <w:rFonts w:hint="default" w:ascii="Arial" w:hAnsi="Arial" w:cs="Arial"/>
+          <w:b/>
+          <w:bCs/>
+        </w:rPr>
         <w:t>PROCEDURE</w:t>
       </w:r>
     </w:p>
@@ -307,8 +473,18 @@
       <w:pPr>
         <w:pStyle w:val="28"/>
         <w:ind w:left="1080"/>
-      </w:pPr>
-      <w:r>
+        <w:rPr>
+          <w:rFonts w:hint="default" w:ascii="Arial" w:hAnsi="Arial" w:cs="Arial"/>
+          <w:b/>
+          <w:bCs/>
+        </w:rPr>
+      </w:pPr>
+      <w:r>
+        <w:rPr>
+          <w:rFonts w:hint="default" w:ascii="Arial" w:hAnsi="Arial" w:cs="Arial"/>
+          <w:b/>
+          <w:bCs/>
+        </w:rPr>
         <w:t>Introduction:</w:t>
       </w:r>
     </w:p>
@@ -316,8 +492,14 @@
       <w:pPr>
         <w:pStyle w:val="28"/>
         <w:ind w:left="1080"/>
-      </w:pPr>
-      <w:r>
+        <w:rPr>
+          <w:rFonts w:hint="default" w:ascii="Arial" w:hAnsi="Arial" w:cs="Arial"/>
+        </w:rPr>
+      </w:pPr>
+      <w:r>
+        <w:rPr>
+          <w:rFonts w:hint="default" w:ascii="Arial" w:hAnsi="Arial" w:cs="Arial"/>
+        </w:rPr>
         <w:t xml:space="preserve">Start with a 'mystery shape' game. Describe a shape ('I have 5 sides and 5 vertices. What am I?') to review polygon names. Introduce the terms 'convex' and 'non-convex' (concave) by drawing examples and showing how a line segment connecting two points in a non-convex polygon can go outside the shape.</w:t>
       </w:r>
     </w:p>
@@ -325,26 +507,72 @@
       <w:pPr>
         <w:pStyle w:val="28"/>
         <w:ind w:left="1080"/>
-      </w:pPr>
-      <w:r>
+        <w:rPr>
+          <w:rFonts w:hint="default" w:ascii="Arial" w:hAnsi="Arial" w:cs="Arial"/>
+        </w:rPr>
+      </w:pPr>
+    </w:p>
+    <w:p>
+      <w:pPr>
+        <w:pStyle w:val="28"/>
+        <w:ind w:left="1080"/>
+        <w:rPr>
+          <w:rFonts w:hint="default" w:ascii="Arial" w:hAnsi="Arial" w:cs="Arial"/>
+        </w:rPr>
+      </w:pPr>
+      <w:r>
+        <w:rPr>
+          <w:rFonts w:hint="default" w:ascii="Arial" w:hAnsi="Arial" w:cs="Arial"/>
+          <w:b/>
+          <w:bCs/>
+        </w:rPr>
         <w:t>Presentation:</w:t>
       </w:r>
       <w:r>
+        <w:rPr>
+          <w:rFonts w:hint="default" w:ascii="Arial" w:hAnsi="Arial" w:cs="Arial"/>
+        </w:rPr>
         <w:br w:type="textWrapping"/>
       </w:r>
       <w:r>
+        <w:rPr>
+          <w:rFonts w:hint="default" w:ascii="Arial" w:hAnsi="Arial" w:cs="Arial"/>
+        </w:rPr>
         <w:t xml:space="preserve">The teacher presents a classification chart with columns for 'Name', 'Number of Sides', 'Regular/Irregular', and 'Convex/Non-Convex'. Using the set of polygon shapes, the teacher picks one, holds it up, and guides the class in filling out the chart for that shape. This is repeated with several examples, including a regular pentagon, an irregular hexagon, and a non-convex heptagon (star shape).</w:t>
       </w:r>
       <w:r>
+        <w:rPr>
+          <w:rFonts w:hint="default" w:ascii="Arial" w:hAnsi="Arial" w:cs="Arial"/>
+        </w:rPr>
         <w:br w:type="textWrapping"/>
       </w:r>
-      <w:r>
+    </w:p>
+    <w:p>
+      <w:pPr>
+        <w:pStyle w:val="28"/>
+        <w:ind w:left="1080"/>
+        <w:rPr>
+          <w:rFonts w:hint="default" w:ascii="Arial" w:hAnsi="Arial" w:cs="Arial"/>
+        </w:rPr>
+      </w:pPr>
+      <w:r>
+        <w:rPr>
+          <w:rFonts w:hint="default" w:ascii="Arial" w:hAnsi="Arial" w:cs="Arial"/>
+          <w:b/>
+          <w:bCs/>
+        </w:rPr>
         <w:t>Practice:</w:t>
       </w:r>
       <w:r>
+        <w:rPr>
+          <w:rFonts w:hint="default" w:ascii="Arial" w:hAnsi="Arial" w:cs="Arial"/>
+        </w:rPr>
         <w:br w:type="textWrapping"/>
       </w:r>
       <w:r>
+        <w:rPr>
+          <w:rFonts w:hint="default" w:ascii="Arial" w:hAnsi="Arial" w:cs="Arial"/>
+        </w:rPr>
         <w:t xml:space="preserve">In small groups, students are given a bag of mixed polygon shapes. Their task is to sort them into categories based on the classification criteria and fill out a classification table for all their shapes. Each group then presents one of their 'most interesting' polygons to the class, explaining its classification.</w:t>
       </w:r>
     </w:p>
@@ -352,14 +580,37 @@
       <w:pPr>
         <w:pStyle w:val="28"/>
         <w:ind w:left="1080"/>
-      </w:pPr>
-      <w:r>
+        <w:rPr>
+          <w:rFonts w:hint="default" w:ascii="Arial" w:hAnsi="Arial" w:cs="Arial"/>
+        </w:rPr>
+      </w:pPr>
+    </w:p>
+    <w:p>
+      <w:pPr>
+        <w:pStyle w:val="28"/>
+        <w:ind w:left="1080"/>
+        <w:rPr>
+          <w:rFonts w:hint="default" w:ascii="Arial" w:hAnsi="Arial" w:cs="Arial"/>
+        </w:rPr>
+      </w:pPr>
+      <w:r>
+        <w:rPr>
+          <w:rFonts w:hint="default" w:ascii="Arial" w:hAnsi="Arial" w:cs="Arial"/>
+          <w:b/>
+          <w:bCs/>
+        </w:rPr>
         <w:t>Integration:</w:t>
       </w:r>
       <w:r>
+        <w:rPr>
+          <w:rFonts w:hint="default" w:ascii="Arial" w:hAnsi="Arial" w:cs="Arial"/>
+        </w:rPr>
         <w:br w:type="textWrapping"/>
       </w:r>
       <w:r>
+        <w:rPr>
+          <w:rFonts w:hint="default" w:ascii="Arial" w:hAnsi="Arial" w:cs="Arial"/>
+        </w:rPr>
         <w:t xml:space="preserve">Discuss the use of specific polygons in logos (e.g., Mitsubishi's triangles), architecture (convex vs. non-convex building footprints), and science (molecular shapes). Values: The importance of precise language and categorization in communication and science.</w:t>
       </w:r>
     </w:p>
@@ -367,14 +618,37 @@
       <w:pPr>
         <w:pStyle w:val="28"/>
         <w:ind w:left="1080"/>
-      </w:pPr>
-      <w:r>
+        <w:rPr>
+          <w:rFonts w:hint="default" w:ascii="Arial" w:hAnsi="Arial" w:cs="Arial"/>
+        </w:rPr>
+      </w:pPr>
+    </w:p>
+    <w:p>
+      <w:pPr>
+        <w:pStyle w:val="28"/>
+        <w:ind w:left="1080"/>
+        <w:rPr>
+          <w:rFonts w:hint="default" w:ascii="Arial" w:hAnsi="Arial" w:cs="Arial"/>
+        </w:rPr>
+      </w:pPr>
+      <w:r>
+        <w:rPr>
+          <w:rFonts w:hint="default" w:ascii="Arial" w:hAnsi="Arial" w:cs="Arial"/>
+          <w:b/>
+          <w:bCs/>
+        </w:rPr>
         <w:t>Assessment:</w:t>
       </w:r>
       <w:r>
+        <w:rPr>
+          <w:rFonts w:hint="default" w:ascii="Arial" w:hAnsi="Arial" w:cs="Arial"/>
+        </w:rPr>
         <w:br w:type="textWrapping"/>
       </w:r>
       <w:r>
+        <w:rPr>
+          <w:rFonts w:hint="default" w:ascii="Arial" w:hAnsi="Arial" w:cs="Arial"/>
+        </w:rPr>
         <w:t xml:space="preserve">['1. What is a polygon with 8 sides called? (Octagon)', ' 2. A polygon where all interior angles are less than 180° is called _____. (Convex)', " 3. True or False: A rectangle is a regular polygon. (False, unless it's a square)", ' 4. Describe a non-convex quadrilateral. (A dart or arrowhead shape)']</w:t>
       </w:r>
     </w:p>
@@ -382,30 +656,73 @@
       <w:pPr>
         <w:pStyle w:val="28"/>
         <w:ind w:left="1080"/>
-      </w:pPr>
-      <w:r>
+        <w:rPr>
+          <w:rFonts w:hint="default" w:ascii="Arial" w:hAnsi="Arial" w:cs="Arial"/>
+        </w:rPr>
+      </w:pPr>
+    </w:p>
+    <w:p>
+      <w:pPr>
+        <w:pStyle w:val="28"/>
+        <w:ind w:left="1080"/>
+        <w:rPr>
+          <w:rFonts w:hint="default" w:ascii="Arial" w:hAnsi="Arial" w:cs="Arial"/>
+        </w:rPr>
+      </w:pPr>
+      <w:r>
+        <w:rPr>
+          <w:rFonts w:hint="default" w:ascii="Arial" w:hAnsi="Arial" w:cs="Arial"/>
+          <w:b/>
+          <w:bCs/>
+        </w:rPr>
         <w:t>Enrichment:</w:t>
       </w:r>
       <w:r>
+        <w:rPr>
+          <w:rFonts w:hint="default" w:ascii="Arial" w:hAnsi="Arial" w:cs="Arial"/>
+        </w:rPr>
         <w:br w:type="textWrapping"/>
       </w:r>
       <w:r>
+        <w:rPr>
+          <w:rFonts w:hint="default" w:ascii="Arial" w:hAnsi="Arial" w:cs="Arial"/>
+        </w:rPr>
         <w:t xml:space="preserve">['Remediation: Provide students with a pre-made chart of polygon names and their number of sides. Use shapes with color-coded sides to help them quickly see if they are equal or not.', ' Enhancement: Challenge students to create their own non-convex polygons with a specific number of sides.']</w:t>
       </w:r>
       <w:r>
+        <w:rPr>
+          <w:rFonts w:hint="default" w:ascii="Arial" w:hAnsi="Arial" w:cs="Arial"/>
+        </w:rPr>
         <w:br w:type="textWrapping"/>
       </w:r>
       <w:r>
+        <w:rPr>
+          <w:rFonts w:hint="default" w:ascii="Arial" w:hAnsi="Arial" w:cs="Arial"/>
+          <w:b/>
+          <w:bCs/>
+        </w:rPr>
         <w:t>Asignment:</w:t>
       </w:r>
       <w:r>
+        <w:rPr>
+          <w:rFonts w:hint="default" w:ascii="Arial" w:hAnsi="Arial" w:cs="Arial"/>
+        </w:rPr>
         <w:br w:type="textWrapping"/>
       </w:r>
       <w:r>
+        <w:rPr>
+          <w:rFonts w:hint="default" w:ascii="Arial" w:hAnsi="Arial" w:cs="Arial"/>
+        </w:rPr>
         <w:t xml:space="preserve">Draw three polygons: a regular hexagon, an irregular pentagon, and a non-convex octagon. Label each one clearly.</w:t>
       </w:r>
     </w:p>
-    <w:p/>
+    <w:p>
+      <w:pPr>
+        <w:rPr>
+          <w:rFonts w:hint="default" w:ascii="Arial" w:hAnsi="Arial" w:cs="Arial"/>
+        </w:rPr>
+      </w:pPr>
+    </w:p>
     <w:p>
       <w:pPr>
         <w:pStyle w:val="28"/>
@@ -413,27 +730,35 @@
           <w:ilvl w:val="0"/>
           <w:numId w:val="1"/>
         </w:numPr>
-      </w:pPr>
-      <w:r>
+        <w:rPr>
+          <w:rFonts w:hint="default" w:ascii="Arial" w:hAnsi="Arial" w:cs="Arial"/>
+          <w:b/>
+          <w:bCs/>
+        </w:rPr>
+      </w:pPr>
+      <w:r>
+        <w:rPr>
+          <w:rFonts w:hint="default" w:ascii="Arial" w:hAnsi="Arial" w:cs="Arial"/>
+          <w:b/>
+          <w:bCs/>
+        </w:rPr>
         <w:t>EVALUATION TOOLS</w:t>
       </w:r>
     </w:p>
     <w:p>
       <w:pPr>
         <w:rPr>
-          <w:rFonts w:hint="default"/>
+          <w:rFonts w:hint="default" w:ascii="Arial" w:hAnsi="Arial" w:cs="Arial"/>
           <w:lang w:val="en-US"/>
         </w:rPr>
       </w:pPr>
       <w:r>
         <w:rPr>
-          <w:rFonts w:hint="default"/>
+          <w:rFonts w:hint="default" w:ascii="Arial" w:hAnsi="Arial" w:cs="Arial"/>
           <w:lang w:val="en-US"/>
         </w:rPr>
         <w:t xml:space="preserve">The group sorting activity will be assessed with a checklist for accuracy in classification. Student presentations will be assessed on clarity of explanation. A simple exit slip asking students to draw one convex and one non-convex polygon will check for understanding of that concept.</w:t>
       </w:r>
-      <w:bookmarkStart w:id="0" w:name="_GoBack"/>
-      <w:bookmarkEnd w:id="0"/>
     </w:p>
     <w:p>
       <w:pPr>
@@ -442,19 +767,44 @@
           <w:ilvl w:val="0"/>
           <w:numId w:val="1"/>
         </w:numPr>
-      </w:pPr>
-      <w:r>
+        <w:rPr>
+          <w:rFonts w:hint="default" w:ascii="Arial" w:hAnsi="Arial" w:cs="Arial"/>
+          <w:b/>
+          <w:bCs/>
+        </w:rPr>
+      </w:pPr>
+      <w:r>
+        <w:rPr>
+          <w:rFonts w:hint="default" w:ascii="Arial" w:hAnsi="Arial" w:cs="Arial"/>
+          <w:b/>
+          <w:bCs/>
+        </w:rPr>
         <w:t>REMARKS</w:t>
       </w:r>
     </w:p>
     <w:p>
       <w:pPr>
         <w:pStyle w:val="28"/>
-        <w:ind w:left="1080"/>
-      </w:pPr>
-      <w:r>
+        <w:ind w:left="0" w:leftChars="0" w:firstLine="0" w:firstLineChars="0"/>
+        <w:rPr>
+          <w:rFonts w:hint="default" w:ascii="Arial" w:hAnsi="Arial" w:cs="Arial"/>
+        </w:rPr>
+      </w:pPr>
+      <w:r>
+        <w:rPr>
+          <w:rFonts w:hint="default" w:ascii="Arial" w:hAnsi="Arial" w:cs="Arial"/>
+        </w:rPr>
         <w:t xml:space="preserve">Having physical polygon shapes is crucial for this lesson to be effective. If not available, use printable cut-outs. The term 'concave' can be used interchangeably with 'non-convex' and can be easier for students to remember (it 'caves' in).</w:t>
       </w:r>
+    </w:p>
+    <w:p>
+      <w:pPr>
+        <w:pStyle w:val="28"/>
+        <w:ind w:left="0" w:leftChars="0" w:firstLine="0" w:firstLineChars="0"/>
+        <w:rPr>
+          <w:rFonts w:hint="default" w:ascii="Arial" w:hAnsi="Arial" w:cs="Arial"/>
+        </w:rPr>
+      </w:pPr>
     </w:p>
     <w:p>
       <w:pPr>
@@ -463,42 +813,63 @@
           <w:ilvl w:val="0"/>
           <w:numId w:val="1"/>
         </w:numPr>
-      </w:pPr>
-      <w:r>
+        <w:rPr>
+          <w:rFonts w:hint="default" w:ascii="Arial" w:hAnsi="Arial" w:cs="Arial"/>
+          <w:b/>
+          <w:bCs/>
+        </w:rPr>
+      </w:pPr>
+      <w:r>
+        <w:rPr>
+          <w:rFonts w:hint="default" w:ascii="Arial" w:hAnsi="Arial" w:cs="Arial"/>
+          <w:b/>
+          <w:bCs/>
+        </w:rPr>
         <w:t>REFLECTION</w:t>
       </w:r>
     </w:p>
     <w:p>
       <w:pPr>
         <w:pStyle w:val="28"/>
+        <w:ind w:left="0" w:leftChars="0" w:firstLine="0" w:firstLineChars="0"/>
+        <w:rPr>
+          <w:rFonts w:hint="default" w:ascii="Arial" w:hAnsi="Arial" w:cs="Arial"/>
+        </w:rPr>
+      </w:pPr>
+      <w:r>
+        <w:rPr>
+          <w:rFonts w:hint="default" w:ascii="Arial" w:hAnsi="Arial" w:cs="Arial"/>
+        </w:rPr>
+        <w:t xml:space="preserve">The hands-on sorting activity worked exceptionally well. Students were highly engaged in the tactile process of examining and categorizing the shapes. The main point of confusion was the regular vs. irregular classification, especially with rectangles. I need to emphasize next time that 'all angles equal' and 'all sides equal' must both be true for a polygon to be regular.</w:t>
+      </w:r>
+    </w:p>
+    <w:p>
+      <w:pPr>
+        <w:pStyle w:val="28"/>
         <w:ind w:left="1080"/>
-      </w:pPr>
-      <w:r>
-        <w:t xml:space="preserve"/>
-      </w:r>
+        <w:rPr>
+          <w:rFonts w:hint="default" w:ascii="Arial" w:hAnsi="Arial" w:cs="Arial"/>
+        </w:rPr>
+      </w:pPr>
+    </w:p>
+    <w:p>
+      <w:pPr>
+        <w:ind w:left="360"/>
+        <w:rPr>
+          <w:rFonts w:hint="default" w:ascii="Arial" w:hAnsi="Arial" w:cs="Arial"/>
+        </w:rPr>
+      </w:pPr>
     </w:p>
     <w:p>
       <w:pPr>
         <w:pStyle w:val="28"/>
         <w:ind w:left="1080"/>
-      </w:pPr>
-    </w:p>
-    <w:p>
-      <w:pPr>
-        <w:ind w:left="360"/>
-        <w:rPr>
-          <w:rFonts w:asciiTheme="majorHAnsi" w:hAnsiTheme="majorHAnsi" w:cstheme="majorHAnsi"/>
-        </w:rPr>
-      </w:pPr>
-    </w:p>
-    <w:p>
-      <w:pPr>
-        <w:pStyle w:val="28"/>
-        <w:ind w:left="1080"/>
-        <w:rPr>
-          <w:rFonts w:asciiTheme="majorHAnsi" w:hAnsiTheme="majorHAnsi" w:cstheme="majorHAnsi"/>
-        </w:rPr>
-      </w:pPr>
+        <w:rPr>
+          <w:rFonts w:hint="default" w:ascii="Arial" w:hAnsi="Arial" w:cs="Arial"/>
+        </w:rPr>
+      </w:pPr>
+      <w:bookmarkStart w:id="0" w:name="_GoBack"/>
+      <w:bookmarkEnd w:id="0"/>
     </w:p>
     <w:sectPr>
       <w:pgSz w:w="11906" w:h="16838"/>
@@ -513,6 +884,46 @@
 <file path=word/numbering.xml><?xml version="1.0" encoding="utf-8"?>
 <w:numbering xmlns:wpc="http://schemas.microsoft.com/office/word/2010/wordprocessingCanvas" xmlns:mc="http://schemas.openxmlformats.org/markup-compatibility/2006" xmlns:o="urn:schemas-microsoft-com:office:office" xmlns:r="http://schemas.openxmlformats.org/officeDocument/2006/relationships" xmlns:m="http://schemas.openxmlformats.org/officeDocument/2006/math" xmlns:v="urn:schemas-microsoft-com:vml" xmlns:wp14="http://schemas.microsoft.com/office/word/2010/wordprocessingDrawing" xmlns:wp="http://schemas.openxmlformats.org/drawingml/2006/wordprocessingDrawing" xmlns:w10="urn:schemas-microsoft-com:office:word" xmlns:w="http://schemas.openxmlformats.org/wordprocessingml/2006/main" xmlns:w14="http://schemas.microsoft.com/office/word/2010/wordml" xmlns:wpg="http://schemas.microsoft.com/office/word/2010/wordprocessingGroup" xmlns:wpi="http://schemas.microsoft.com/office/word/2010/wordprocessingInk" xmlns:wne="http://schemas.microsoft.com/office/word/2006/wordml" xmlns:wps="http://schemas.microsoft.com/office/word/2010/wordprocessingShape" xmlns:wpsCustomData="http://www.wps.cn/officeDocument/2013/wpsCustomData" mc:Ignorable="w14 wp14">
   <w:abstractNum w:abstractNumId="0">
+    <w:nsid w:val="EFEB085C"/>
+    <w:multiLevelType w:val="singleLevel"/>
+    <w:tmpl w:val="EFEB085C"/>
+    <w:lvl w:ilvl="0" w:tentative="0">
+      <w:start w:val="1"/>
+      <w:numFmt w:val="decimal"/>
+      <w:lvlText w:val="%1."/>
+      <w:lvlJc w:val="left"/>
+      <w:pPr>
+        <w:tabs>
+          <w:tab w:val="left" w:pos="425"/>
+        </w:tabs>
+        <w:ind w:left="425" w:leftChars="0" w:hanging="425" w:firstLineChars="0"/>
+      </w:pPr>
+      <w:rPr>
+        <w:rFonts w:hint="default"/>
+      </w:rPr>
+    </w:lvl>
+  </w:abstractNum>
+  <w:abstractNum w:abstractNumId="1">
+    <w:nsid w:val="023DC8A6"/>
+    <w:multiLevelType w:val="singleLevel"/>
+    <w:tmpl w:val="023DC8A6"/>
+    <w:lvl w:ilvl="0" w:tentative="0">
+      <w:start w:val="1"/>
+      <w:numFmt w:val="decimal"/>
+      <w:lvlText w:val="%1."/>
+      <w:lvlJc w:val="left"/>
+      <w:pPr>
+        <w:tabs>
+          <w:tab w:val="left" w:pos="425"/>
+        </w:tabs>
+        <w:ind w:left="425" w:leftChars="0" w:hanging="425" w:firstLineChars="0"/>
+      </w:pPr>
+      <w:rPr>
+        <w:rFonts w:hint="default"/>
+      </w:rPr>
+    </w:lvl>
+  </w:abstractNum>
+  <w:abstractNum w:abstractNumId="2">
     <w:nsid w:val="13FA1060"/>
     <w:multiLevelType w:val="multilevel"/>
     <w:tmpl w:val="13FA1060"/>
@@ -601,7 +1012,7 @@
       </w:pPr>
     </w:lvl>
   </w:abstractNum>
-  <w:abstractNum w:abstractNumId="1">
+  <w:abstractNum w:abstractNumId="3">
     <w:nsid w:val="42D65443"/>
     <w:multiLevelType w:val="multilevel"/>
     <w:tmpl w:val="42D65443"/>
@@ -715,9 +1126,15 @@
     </w:lvl>
   </w:abstractNum>
   <w:num w:numId="1">
+    <w:abstractNumId w:val="2"/>
+  </w:num>
+  <w:num w:numId="2">
     <w:abstractNumId w:val="0"/>
   </w:num>
-  <w:num w:numId="2">
+  <w:num w:numId="3">
+    <w:abstractNumId w:val="3"/>
+  </w:num>
+  <w:num w:numId="4">
     <w:abstractNumId w:val="1"/>
   </w:num>
 </w:numbering>
@@ -1304,6 +1721,7 @@
     <w:basedOn w:val="11"/>
     <w:link w:val="3"/>
     <w:semiHidden/>
+    <w:qFormat/>
     <w:uiPriority w:val="9"/>
     <w:rPr>
       <w:rFonts w:asciiTheme="majorHAnsi" w:hAnsiTheme="majorHAnsi" w:eastAsiaTheme="majorEastAsia" w:cstheme="majorBidi"/>
@@ -1343,6 +1761,7 @@
     <w:basedOn w:val="11"/>
     <w:link w:val="6"/>
     <w:semiHidden/>
+    <w:qFormat/>
     <w:uiPriority w:val="9"/>
     <w:rPr>
       <w:rFonts w:eastAsiaTheme="majorEastAsia" w:cstheme="majorBidi"/>
@@ -1375,6 +1794,7 @@
     <w:basedOn w:val="11"/>
     <w:link w:val="8"/>
     <w:semiHidden/>
+    <w:qFormat/>
     <w:uiPriority w:val="9"/>
     <w:rPr>
       <w:rFonts w:eastAsiaTheme="majorEastAsia" w:cstheme="majorBidi"/>
@@ -1415,6 +1835,7 @@
     <w:basedOn w:val="11"/>
     <w:link w:val="10"/>
     <w:semiHidden/>
+    <w:qFormat/>
     <w:uiPriority w:val="9"/>
     <w:rPr>
       <w:rFonts w:eastAsiaTheme="majorEastAsia" w:cstheme="majorBidi"/>
@@ -1433,6 +1854,7 @@
     <w:name w:val="Title Char"/>
     <w:basedOn w:val="11"/>
     <w:link w:val="14"/>
+    <w:qFormat/>
     <w:uiPriority w:val="10"/>
     <w:rPr>
       <w:rFonts w:asciiTheme="majorHAnsi" w:hAnsiTheme="majorHAnsi" w:eastAsiaTheme="majorEastAsia" w:cstheme="majorBidi"/>
@@ -1446,6 +1868,7 @@
     <w:name w:val="Subtitle Char"/>
     <w:basedOn w:val="11"/>
     <w:link w:val="13"/>
+    <w:qFormat/>
     <w:uiPriority w:val="11"/>
     <w:rPr>
       <w:rFonts w:eastAsiaTheme="majorEastAsia" w:cstheme="majorBidi"/>
@@ -1492,6 +1915,7 @@
     <w:name w:val="Quote Char"/>
     <w:basedOn w:val="11"/>
     <w:link w:val="26"/>
+    <w:qFormat/>
     <w:uiPriority w:val="29"/>
     <w:rPr>
       <w:i/>

</xml_diff>